<commit_message>
fix for DE4969 -- scores for 3,6,12 months incorrect on dashboard trend charts and driver/vehicle performance pages -- switch to using 7d, 1m bin sizes
</commit_message>
<xml_diff>
--- a/docs/PortalAggMethodGraphs.docx
+++ b/docs/PortalAggMethodGraphs.docx
@@ -57,10 +57,10 @@
           </w:tcPr>
           <w:p>
             <w:r>
-              <w:t>Duration Param</w:t>
-            </w:r>
-            <w:r>
-              <w:t xml:space="preserve"> </w:t>
+              <w:t>Param</w:t>
+            </w:r>
+            <w:r>
+              <w:t>s</w:t>
             </w:r>
           </w:p>
         </w:tc>
@@ -102,7 +102,15 @@
           </w:tcPr>
           <w:p>
             <w:r>
-              <w:t>Duration = 1,3,4,5</w:t>
+              <w:t>Duration = 1,</w:t>
+            </w:r>
+            <w:r>
+              <w:t>2,3,4</w:t>
+            </w:r>
+          </w:p>
+          <w:p>
+            <w:r>
+              <w:t>Metric (i.e. type of scores to break down)</w:t>
             </w:r>
           </w:p>
         </w:tc>
@@ -123,6 +131,30 @@
               <w:t>Trend line graph</w:t>
             </w:r>
           </w:p>
+          <w:p>
+            <w:r>
+              <w:t>getTrendScores()</w:t>
+            </w:r>
+          </w:p>
+          <w:p/>
+          <w:p/>
+          <w:p/>
+          <w:p/>
+          <w:p>
+            <w:r>
+              <w:t>Scores in table</w:t>
+            </w:r>
+          </w:p>
+          <w:p>
+            <w:r>
+              <w:t>getScores()</w:t>
+            </w:r>
+          </w:p>
+          <w:p>
+            <w:r>
+              <w:t>getSummaryScore()</w:t>
+            </w:r>
+          </w:p>
         </w:tc>
         <w:tc>
           <w:tcPr>
@@ -182,16 +214,157 @@
             </w:r>
           </w:p>
           <w:p/>
-        </w:tc>
-        <w:tc>
-          <w:tcPr>
-            <w:tcW w:w="2394" w:type="dxa"/>
-          </w:tcPr>
-          <w:p>
-            <w:r>
-              <w:t>Duration = 1,3,4,5</w:t>
-            </w:r>
-          </w:p>
+          <w:p>
+            <w:pPr>
+              <w:rPr>
+                <w:rFonts w:cs="Courier New"/>
+                <w:color w:val="000000"/>
+              </w:rPr>
+            </w:pPr>
+            <w:r>
+              <w:rPr>
+                <w:rFonts w:cs="Courier New"/>
+                <w:color w:val="000000"/>
+              </w:rPr>
+              <w:t>getSDTrends</w:t>
+            </w:r>
+            <w:r>
+              <w:rPr>
+                <w:rFonts w:cs="Courier New"/>
+                <w:color w:val="000000"/>
+              </w:rPr>
+              <w:t>ByGTC (for subgroups)</w:t>
+            </w:r>
+          </w:p>
+          <w:p>
+            <w:pPr>
+              <w:rPr>
+                <w:rFonts w:cs="Courier New"/>
+                <w:color w:val="000000"/>
+              </w:rPr>
+            </w:pPr>
+          </w:p>
+          <w:p>
+            <w:pPr>
+              <w:rPr>
+                <w:rFonts w:cs="Courier New"/>
+                <w:color w:val="000000"/>
+              </w:rPr>
+            </w:pPr>
+            <w:r>
+              <w:rPr>
+                <w:rFonts w:cs="Courier New"/>
+                <w:color w:val="000000"/>
+              </w:rPr>
+              <w:t>getGD</w:t>
+            </w:r>
+            <w:r>
+              <w:rPr>
+                <w:rFonts w:cs="Courier New"/>
+                <w:color w:val="000000"/>
+              </w:rPr>
+              <w:t>Trend</w:t>
+            </w:r>
+            <w:r>
+              <w:rPr>
+                <w:rFonts w:cs="Courier New"/>
+                <w:color w:val="000000"/>
+              </w:rPr>
+              <w:t>ByGTC</w:t>
+            </w:r>
+          </w:p>
+          <w:p>
+            <w:pPr>
+              <w:rPr>
+                <w:rFonts w:cs="Courier New"/>
+                <w:color w:val="000000"/>
+              </w:rPr>
+            </w:pPr>
+            <w:r>
+              <w:rPr>
+                <w:rFonts w:cs="Courier New"/>
+                <w:color w:val="000000"/>
+              </w:rPr>
+              <w:t xml:space="preserve">(for top group – show </w:t>
+            </w:r>
+            <w:r>
+              <w:rPr>
+                <w:rFonts w:cs="Courier New"/>
+                <w:color w:val="000000"/>
+              </w:rPr>
+              <w:t>in table</w:t>
+            </w:r>
+            <w:r>
+              <w:rPr>
+                <w:rFonts w:cs="Courier New"/>
+                <w:color w:val="000000"/>
+              </w:rPr>
+              <w:t xml:space="preserve"> as average)</w:t>
+            </w:r>
+          </w:p>
+          <w:p/>
+        </w:tc>
+        <w:tc>
+          <w:tcPr>
+            <w:tcW w:w="2394" w:type="dxa"/>
+          </w:tcPr>
+          <w:p>
+            <w:r>
+              <w:t>Bin size = 1,2,2,2</w:t>
+            </w:r>
+          </w:p>
+          <w:p>
+            <w:r>
+              <w:t xml:space="preserve">Count </w:t>
+            </w:r>
+            <w:r>
+              <w:t>= 30, 3</w:t>
+            </w:r>
+            <w:r>
+              <w:t>, 6, 12</w:t>
+            </w:r>
+          </w:p>
+          <w:p/>
+          <w:p>
+            <w:r>
+              <w:t>Bin size = 1,2,2,2</w:t>
+            </w:r>
+          </w:p>
+          <w:p>
+            <w:r>
+              <w:t>Count = 30, 3, 6, 12</w:t>
+            </w:r>
+          </w:p>
+          <w:p/>
+          <w:p/>
+          <w:p>
+            <w:r>
+              <w:t xml:space="preserve">Bin size = </w:t>
+            </w:r>
+            <w:r>
+              <w:t>1</w:t>
+            </w:r>
+            <w:r>
+              <w:t>,2,2,2</w:t>
+            </w:r>
+          </w:p>
+          <w:p>
+            <w:r>
+              <w:t>Count = 1,1,1,1</w:t>
+            </w:r>
+          </w:p>
+          <w:p/>
+          <w:p>
+            <w:r>
+              <w:t>Bin size = 1,2,2,2</w:t>
+            </w:r>
+          </w:p>
+          <w:p>
+            <w:r>
+              <w:t>Count = 1,1,1,1</w:t>
+            </w:r>
+          </w:p>
+          <w:p/>
         </w:tc>
       </w:tr>
       <w:tr>
@@ -227,7 +400,10 @@
           </w:tcPr>
           <w:p>
             <w:r>
-              <w:t>Duration=1,3,4,5</w:t>
+              <w:t>Duration=1</w:t>
+            </w:r>
+            <w:r>
+              <w:t>,2,3,4</w:t>
             </w:r>
           </w:p>
         </w:tc>
@@ -352,9 +528,15 @@
           </w:tcPr>
           <w:p>
             <w:r>
-              <w:t>Durations=6,3,4,5</w:t>
-            </w:r>
-          </w:p>
+              <w:t>Bin Size=0,2,2,2</w:t>
+            </w:r>
+          </w:p>
+          <w:p>
+            <w:r>
+              <w:t>Count=30,3,6,12</w:t>
+            </w:r>
+          </w:p>
+          <w:p/>
         </w:tc>
       </w:tr>
       <w:tr>
@@ -390,9 +572,15 @@
           </w:tcPr>
           <w:p>
             <w:r>
-              <w:t>Durations=6,3,4,5</w:t>
-            </w:r>
-          </w:p>
+              <w:t>Bin Size=0,2,2,2</w:t>
+            </w:r>
+          </w:p>
+          <w:p>
+            <w:r>
+              <w:t>Count=30,3,6,12</w:t>
+            </w:r>
+          </w:p>
+          <w:p/>
         </w:tc>
       </w:tr>
       <w:tr>
@@ -432,7 +620,15 @@
           </w:tcPr>
           <w:p>
             <w:r>
-              <w:t>Durations=1,3,4,5</w:t>
+              <w:t>Durations=1,</w:t>
+            </w:r>
+            <w:r>
+              <w:t>2,3,4</w:t>
+            </w:r>
+          </w:p>
+          <w:p>
+            <w:r>
+              <w:t>Metric (i.e. type of scores to break down)</w:t>
             </w:r>
           </w:p>
         </w:tc>
@@ -470,7 +666,10 @@
           </w:tcPr>
           <w:p>
             <w:r>
-              <w:t>Durations=1,3,4,5</w:t>
+              <w:t>Durations=1,</w:t>
+            </w:r>
+            <w:r>
+              <w:t>2,3,4</w:t>
             </w:r>
           </w:p>
         </w:tc>
@@ -550,7 +749,10 @@
           </w:tcPr>
           <w:p>
             <w:r>
-              <w:t>Duration=1,3,4,5</w:t>
+              <w:t>Duration=1,</w:t>
+            </w:r>
+            <w:r>
+              <w:t>2,3,4</w:t>
             </w:r>
           </w:p>
         </w:tc>
@@ -610,13 +812,17 @@
           <w:tcPr>
             <w:tcW w:w="2394" w:type="dxa"/>
           </w:tcPr>
-          <w:p/>
-          <w:p>
-            <w:r>
-              <w:t>Duration</w:t>
-            </w:r>
-            <w:r>
-              <w:t>=1,3,4,5</w:t>
+          <w:p>
+            <w:r>
+              <w:t>DriverID</w:t>
+            </w:r>
+          </w:p>
+          <w:p>
+            <w:r>
+              <w:t>Agg Bin Size=1</w:t>
+            </w:r>
+            <w:r>
+              <w:t>,2,2,2</w:t>
             </w:r>
           </w:p>
           <w:p>
@@ -627,7 +833,10 @@
           <w:p/>
           <w:p>
             <w:r>
-              <w:t>Duration=0,2,2,2</w:t>
+              <w:t xml:space="preserve">Agg Bin Size </w:t>
+            </w:r>
+            <w:r>
+              <w:t>=0,2,2,2</w:t>
             </w:r>
           </w:p>
           <w:p>
@@ -675,7 +884,10 @@
           </w:tcPr>
           <w:p>
             <w:r>
-              <w:t>Duration=1,3,4,5</w:t>
+              <w:t>Duration=1,</w:t>
+            </w:r>
+            <w:r>
+              <w:t>2,3,4</w:t>
             </w:r>
           </w:p>
         </w:tc>
@@ -698,6 +910,7 @@
           </w:p>
           <w:p>
             <w:r>
+              <w:lastRenderedPageBreak/>
               <w:t>Score line graph</w:t>
             </w:r>
           </w:p>
@@ -717,6 +930,7 @@
           <w:p/>
           <w:p>
             <w:r>
+              <w:lastRenderedPageBreak/>
               <w:t>getVTrendByVTC</w:t>
             </w:r>
           </w:p>
@@ -732,13 +946,31 @@
           <w:tcPr>
             <w:tcW w:w="2394" w:type="dxa"/>
           </w:tcPr>
-          <w:p/>
-          <w:p>
-            <w:r>
-              <w:t>Duration=1,3,4,5</w:t>
-            </w:r>
-          </w:p>
-          <w:p>
+          <w:p>
+            <w:r>
+              <w:lastRenderedPageBreak/>
+              <w:t>VehicleID</w:t>
+            </w:r>
+          </w:p>
+          <w:p>
+            <w:r>
+              <w:lastRenderedPageBreak/>
+              <w:t>Agg Bin Size</w:t>
+            </w:r>
+            <w:r>
+              <w:t>=</w:t>
+            </w:r>
+            <w:r>
+              <w:t>1</w:t>
+            </w:r>
+            <w:r>
+              <w:t>,2,2,2</w:t>
+            </w:r>
+          </w:p>
+          <w:p>
+            <w:r>
+              <w:t xml:space="preserve">Bin </w:t>
+            </w:r>
             <w:r>
               <w:t>Count=30,3,6,12</w:t>
             </w:r>
@@ -746,10 +978,16 @@
           <w:p/>
           <w:p>
             <w:r>
-              <w:t>Duration=0,2,2,2</w:t>
-            </w:r>
-          </w:p>
-          <w:p>
+              <w:t>Agg Bin Size=</w:t>
+            </w:r>
+            <w:r>
+              <w:t>0,2,2,2</w:t>
+            </w:r>
+          </w:p>
+          <w:p>
+            <w:r>
+              <w:t xml:space="preserve">Bin </w:t>
+            </w:r>
             <w:r>
               <w:t>Count = 30,3,6,12</w:t>
             </w:r>

</xml_diff>